<commit_message>
adding rubrics; updating homepage
</commit_message>
<xml_diff>
--- a/TechComm/discussions/Ethics_Discussion_Rubric.docx
+++ b/TechComm/discussions/Ethics_Discussion_Rubric.docx
@@ -13,7 +13,13 @@
         <w:rPr>
           <w:rFonts w:cstheme="majorHAnsi"/>
         </w:rPr>
-        <w:t>Rhetorical Awareness Discussion – Grading Rubric</w:t>
+        <w:t>Code of Ethics Discussion</w:t>
+      </w:r>
+      <w:r>
+        <w:rPr>
+          <w:rFonts w:cstheme="majorHAnsi"/>
+        </w:rPr>
+        <w:t xml:space="preserve"> – Grading Rubric</w:t>
       </w:r>
     </w:p>
     <w:tbl>
@@ -62,6 +68,7 @@
                 <w:color w:val="508590"/>
               </w:rPr>
             </w:pPr>
+            <w:proofErr w:type="spellStart"/>
             <w:r>
               <w:rPr>
                 <w:b/>
@@ -70,6 +77,7 @@
               </w:rPr>
               <w:t>title_or_outcome_id</w:t>
             </w:r>
+            <w:proofErr w:type="spellEnd"/>
           </w:p>
         </w:tc>
         <w:tc>
@@ -884,15 +892,7 @@
                 <w:sz w:val="16"/>
                 <w:szCs w:val="16"/>
               </w:rPr>
-              <w:t xml:space="preserve">the </w:t>
-            </w:r>
-            <w:r>
-              <w:rPr>
-                <w:rFonts w:asciiTheme="majorHAnsi" w:hAnsiTheme="majorHAnsi" w:cstheme="majorHAnsi"/>
-                <w:sz w:val="16"/>
-                <w:szCs w:val="16"/>
-              </w:rPr>
-              <w:t>code of ethics</w:t>
+              <w:t>the code of ethics</w:t>
             </w:r>
             <w:r>
               <w:rPr>
@@ -989,7 +989,25 @@
                 <w:sz w:val="16"/>
                 <w:szCs w:val="16"/>
               </w:rPr>
-              <w:t xml:space="preserve">Original post fully addresses all required questions with clear, specific, </w:t>
+              <w:t xml:space="preserve">Original post fully addresses all required questions with </w:t>
+            </w:r>
+            <w:proofErr w:type="gramStart"/>
+            <w:r>
+              <w:rPr>
+                <w:rFonts w:asciiTheme="majorHAnsi" w:hAnsiTheme="majorHAnsi" w:cstheme="majorHAnsi"/>
+                <w:sz w:val="16"/>
+                <w:szCs w:val="16"/>
+              </w:rPr>
+              <w:t>clear, specific,</w:t>
+            </w:r>
+            <w:proofErr w:type="gramEnd"/>
+            <w:r>
+              <w:rPr>
+                <w:rFonts w:asciiTheme="majorHAnsi" w:hAnsiTheme="majorHAnsi" w:cstheme="majorHAnsi"/>
+                <w:sz w:val="16"/>
+                <w:szCs w:val="16"/>
+              </w:rPr>
+              <w:t xml:space="preserve"> </w:t>
             </w:r>
             <w:r>
               <w:rPr>
@@ -1096,15 +1114,7 @@
                 <w:sz w:val="16"/>
                 <w:szCs w:val="16"/>
               </w:rPr>
-              <w:t>the code of ethics</w:t>
-            </w:r>
-            <w:r>
-              <w:rPr>
-                <w:rFonts w:asciiTheme="majorHAnsi" w:hAnsiTheme="majorHAnsi" w:cstheme="majorHAnsi"/>
-                <w:sz w:val="16"/>
-                <w:szCs w:val="16"/>
-              </w:rPr>
-              <w:t>.</w:t>
+              <w:t>the code of ethics.</w:t>
             </w:r>
           </w:p>
         </w:tc>
@@ -1246,23 +1256,7 @@
                 <w:sz w:val="16"/>
                 <w:szCs w:val="16"/>
               </w:rPr>
-              <w:t xml:space="preserve">engagement with </w:t>
-            </w:r>
-            <w:r>
-              <w:rPr>
-                <w:rFonts w:asciiTheme="majorHAnsi" w:hAnsiTheme="majorHAnsi" w:cstheme="majorHAnsi"/>
-                <w:sz w:val="16"/>
-                <w:szCs w:val="16"/>
-              </w:rPr>
-              <w:t>the code of ethics</w:t>
-            </w:r>
-            <w:r>
-              <w:rPr>
-                <w:rFonts w:asciiTheme="majorHAnsi" w:hAnsiTheme="majorHAnsi" w:cstheme="majorHAnsi"/>
-                <w:sz w:val="16"/>
-                <w:szCs w:val="16"/>
-              </w:rPr>
-              <w:t>.</w:t>
+              <w:t>engagement with the code of ethics.</w:t>
             </w:r>
           </w:p>
         </w:tc>
@@ -2629,7 +2623,6 @@
   <w:style w:type="character" w:default="1" w:styleId="DefaultParagraphFont">
     <w:name w:val="Default Paragraph Font"/>
     <w:uiPriority w:val="1"/>
-    <w:semiHidden/>
     <w:unhideWhenUsed/>
   </w:style>
   <w:style w:type="table" w:default="1" w:styleId="TableNormal">

</xml_diff>